<commit_message>
Responsive design and flexbox
</commit_message>
<xml_diff>
--- a/Flexbox-exercise/Flex Exercise.docx
+++ b/Flexbox-exercise/Flex Exercise.docx
@@ -109,7 +109,7 @@
           <w:szCs w:val="28"/>
           <w:rtl w:val="0"/>
         </w:rPr>
-        <w:t xml:space="preserve">Answer : Screenshots: </w:t>
+        <w:t xml:space="preserve">Answer : Screenshots from next page: </w:t>
       </w:r>
     </w:p>
     <w:p>
@@ -119,6 +119,918 @@
           <w:szCs w:val="28"/>
         </w:rPr>
       </w:pPr>
+      <w:r>
+        <w:rPr>
+          <w:sz w:val="28"/>
+          <w:szCs w:val="28"/>
+        </w:rPr>
+        <w:drawing>
+          <wp:inline distB="114300" distT="114300" distL="114300" distR="114300">
+            <wp:extent cx="5943600" cy="3340100"/>
+            <wp:effectExtent b="0" l="0" r="0" t="0"/>
+            <wp:docPr id="8" name="image6.png"/>
+            <a:graphic>
+              <a:graphicData uri="http://schemas.openxmlformats.org/drawingml/2006/picture">
+                <pic:pic>
+                  <pic:nvPicPr>
+                    <pic:cNvPr id="0" name="image6.png"/>
+                    <pic:cNvPicPr preferRelativeResize="0"/>
+                  </pic:nvPicPr>
+                  <pic:blipFill>
+                    <a:blip r:embed="rId6"/>
+                    <a:srcRect b="0" l="0" r="0" t="0"/>
+                    <a:stretch>
+                      <a:fillRect/>
+                    </a:stretch>
+                  </pic:blipFill>
+                  <pic:spPr>
+                    <a:xfrm>
+                      <a:off x="0" y="0"/>
+                      <a:ext cx="5943600" cy="3340100"/>
+                    </a:xfrm>
+                    <a:prstGeom prst="rect"/>
+                    <a:ln/>
+                  </pic:spPr>
+                </pic:pic>
+              </a:graphicData>
+            </a:graphic>
+          </wp:inline>
+        </w:drawing>
+      </w:r>
+      <w:r>
+        <w:rPr>
+          <w:sz w:val="28"/>
+          <w:szCs w:val="28"/>
+        </w:rPr>
+        <w:drawing>
+          <wp:inline distB="114300" distT="114300" distL="114300" distR="114300">
+            <wp:extent cx="5943600" cy="3340100"/>
+            <wp:effectExtent b="0" l="0" r="0" t="0"/>
+            <wp:docPr id="7" name="image3.png"/>
+            <a:graphic>
+              <a:graphicData uri="http://schemas.openxmlformats.org/drawingml/2006/picture">
+                <pic:pic>
+                  <pic:nvPicPr>
+                    <pic:cNvPr id="0" name="image3.png"/>
+                    <pic:cNvPicPr preferRelativeResize="0"/>
+                  </pic:nvPicPr>
+                  <pic:blipFill>
+                    <a:blip r:embed="rId7"/>
+                    <a:srcRect b="0" l="0" r="0" t="0"/>
+                    <a:stretch>
+                      <a:fillRect/>
+                    </a:stretch>
+                  </pic:blipFill>
+                  <pic:spPr>
+                    <a:xfrm>
+                      <a:off x="0" y="0"/>
+                      <a:ext cx="5943600" cy="3340100"/>
+                    </a:xfrm>
+                    <a:prstGeom prst="rect"/>
+                    <a:ln/>
+                  </pic:spPr>
+                </pic:pic>
+              </a:graphicData>
+            </a:graphic>
+          </wp:inline>
+        </w:drawing>
+      </w:r>
+      <w:r>
+        <w:rPr>
+          <w:sz w:val="28"/>
+          <w:szCs w:val="28"/>
+        </w:rPr>
+        <w:drawing>
+          <wp:inline distB="114300" distT="114300" distL="114300" distR="114300">
+            <wp:extent cx="5943600" cy="3340100"/>
+            <wp:effectExtent b="0" l="0" r="0" t="0"/>
+            <wp:docPr id="23" name="image18.png"/>
+            <a:graphic>
+              <a:graphicData uri="http://schemas.openxmlformats.org/drawingml/2006/picture">
+                <pic:pic>
+                  <pic:nvPicPr>
+                    <pic:cNvPr id="0" name="image18.png"/>
+                    <pic:cNvPicPr preferRelativeResize="0"/>
+                  </pic:nvPicPr>
+                  <pic:blipFill>
+                    <a:blip r:embed="rId8"/>
+                    <a:srcRect b="0" l="0" r="0" t="0"/>
+                    <a:stretch>
+                      <a:fillRect/>
+                    </a:stretch>
+                  </pic:blipFill>
+                  <pic:spPr>
+                    <a:xfrm>
+                      <a:off x="0" y="0"/>
+                      <a:ext cx="5943600" cy="3340100"/>
+                    </a:xfrm>
+                    <a:prstGeom prst="rect"/>
+                    <a:ln/>
+                  </pic:spPr>
+                </pic:pic>
+              </a:graphicData>
+            </a:graphic>
+          </wp:inline>
+        </w:drawing>
+      </w:r>
+      <w:r>
+        <w:rPr>
+          <w:sz w:val="28"/>
+          <w:szCs w:val="28"/>
+        </w:rPr>
+        <w:drawing>
+          <wp:inline distB="114300" distT="114300" distL="114300" distR="114300">
+            <wp:extent cx="5943600" cy="3340100"/>
+            <wp:effectExtent b="0" l="0" r="0" t="0"/>
+            <wp:docPr id="20" name="image22.png"/>
+            <a:graphic>
+              <a:graphicData uri="http://schemas.openxmlformats.org/drawingml/2006/picture">
+                <pic:pic>
+                  <pic:nvPicPr>
+                    <pic:cNvPr id="0" name="image22.png"/>
+                    <pic:cNvPicPr preferRelativeResize="0"/>
+                  </pic:nvPicPr>
+                  <pic:blipFill>
+                    <a:blip r:embed="rId9"/>
+                    <a:srcRect b="0" l="0" r="0" t="0"/>
+                    <a:stretch>
+                      <a:fillRect/>
+                    </a:stretch>
+                  </pic:blipFill>
+                  <pic:spPr>
+                    <a:xfrm>
+                      <a:off x="0" y="0"/>
+                      <a:ext cx="5943600" cy="3340100"/>
+                    </a:xfrm>
+                    <a:prstGeom prst="rect"/>
+                    <a:ln/>
+                  </pic:spPr>
+                </pic:pic>
+              </a:graphicData>
+            </a:graphic>
+          </wp:inline>
+        </w:drawing>
+      </w:r>
+      <w:r>
+        <w:rPr>
+          <w:sz w:val="28"/>
+          <w:szCs w:val="28"/>
+        </w:rPr>
+        <w:drawing>
+          <wp:inline distB="114300" distT="114300" distL="114300" distR="114300">
+            <wp:extent cx="5943600" cy="3340100"/>
+            <wp:effectExtent b="0" l="0" r="0" t="0"/>
+            <wp:docPr id="11" name="image10.png"/>
+            <a:graphic>
+              <a:graphicData uri="http://schemas.openxmlformats.org/drawingml/2006/picture">
+                <pic:pic>
+                  <pic:nvPicPr>
+                    <pic:cNvPr id="0" name="image10.png"/>
+                    <pic:cNvPicPr preferRelativeResize="0"/>
+                  </pic:nvPicPr>
+                  <pic:blipFill>
+                    <a:blip r:embed="rId10"/>
+                    <a:srcRect b="0" l="0" r="0" t="0"/>
+                    <a:stretch>
+                      <a:fillRect/>
+                    </a:stretch>
+                  </pic:blipFill>
+                  <pic:spPr>
+                    <a:xfrm>
+                      <a:off x="0" y="0"/>
+                      <a:ext cx="5943600" cy="3340100"/>
+                    </a:xfrm>
+                    <a:prstGeom prst="rect"/>
+                    <a:ln/>
+                  </pic:spPr>
+                </pic:pic>
+              </a:graphicData>
+            </a:graphic>
+          </wp:inline>
+        </w:drawing>
+      </w:r>
+      <w:r>
+        <w:rPr>
+          <w:sz w:val="28"/>
+          <w:szCs w:val="28"/>
+        </w:rPr>
+        <w:drawing>
+          <wp:inline distB="114300" distT="114300" distL="114300" distR="114300">
+            <wp:extent cx="5943600" cy="3340100"/>
+            <wp:effectExtent b="0" l="0" r="0" t="0"/>
+            <wp:docPr id="13" name="image4.png"/>
+            <a:graphic>
+              <a:graphicData uri="http://schemas.openxmlformats.org/drawingml/2006/picture">
+                <pic:pic>
+                  <pic:nvPicPr>
+                    <pic:cNvPr id="0" name="image4.png"/>
+                    <pic:cNvPicPr preferRelativeResize="0"/>
+                  </pic:nvPicPr>
+                  <pic:blipFill>
+                    <a:blip r:embed="rId11"/>
+                    <a:srcRect b="0" l="0" r="0" t="0"/>
+                    <a:stretch>
+                      <a:fillRect/>
+                    </a:stretch>
+                  </pic:blipFill>
+                  <pic:spPr>
+                    <a:xfrm>
+                      <a:off x="0" y="0"/>
+                      <a:ext cx="5943600" cy="3340100"/>
+                    </a:xfrm>
+                    <a:prstGeom prst="rect"/>
+                    <a:ln/>
+                  </pic:spPr>
+                </pic:pic>
+              </a:graphicData>
+            </a:graphic>
+          </wp:inline>
+        </w:drawing>
+      </w:r>
+      <w:r>
+        <w:rPr>
+          <w:sz w:val="28"/>
+          <w:szCs w:val="28"/>
+        </w:rPr>
+        <w:drawing>
+          <wp:inline distB="114300" distT="114300" distL="114300" distR="114300">
+            <wp:extent cx="5943600" cy="3340100"/>
+            <wp:effectExtent b="0" l="0" r="0" t="0"/>
+            <wp:docPr id="15" name="image2.png"/>
+            <a:graphic>
+              <a:graphicData uri="http://schemas.openxmlformats.org/drawingml/2006/picture">
+                <pic:pic>
+                  <pic:nvPicPr>
+                    <pic:cNvPr id="0" name="image2.png"/>
+                    <pic:cNvPicPr preferRelativeResize="0"/>
+                  </pic:nvPicPr>
+                  <pic:blipFill>
+                    <a:blip r:embed="rId12"/>
+                    <a:srcRect b="0" l="0" r="0" t="0"/>
+                    <a:stretch>
+                      <a:fillRect/>
+                    </a:stretch>
+                  </pic:blipFill>
+                  <pic:spPr>
+                    <a:xfrm>
+                      <a:off x="0" y="0"/>
+                      <a:ext cx="5943600" cy="3340100"/>
+                    </a:xfrm>
+                    <a:prstGeom prst="rect"/>
+                    <a:ln/>
+                  </pic:spPr>
+                </pic:pic>
+              </a:graphicData>
+            </a:graphic>
+          </wp:inline>
+        </w:drawing>
+      </w:r>
+      <w:r>
+        <w:rPr>
+          <w:sz w:val="28"/>
+          <w:szCs w:val="28"/>
+        </w:rPr>
+        <w:drawing>
+          <wp:inline distB="114300" distT="114300" distL="114300" distR="114300">
+            <wp:extent cx="5943600" cy="3340100"/>
+            <wp:effectExtent b="0" l="0" r="0" t="0"/>
+            <wp:docPr id="18" name="image17.png"/>
+            <a:graphic>
+              <a:graphicData uri="http://schemas.openxmlformats.org/drawingml/2006/picture">
+                <pic:pic>
+                  <pic:nvPicPr>
+                    <pic:cNvPr id="0" name="image17.png"/>
+                    <pic:cNvPicPr preferRelativeResize="0"/>
+                  </pic:nvPicPr>
+                  <pic:blipFill>
+                    <a:blip r:embed="rId13"/>
+                    <a:srcRect b="0" l="0" r="0" t="0"/>
+                    <a:stretch>
+                      <a:fillRect/>
+                    </a:stretch>
+                  </pic:blipFill>
+                  <pic:spPr>
+                    <a:xfrm>
+                      <a:off x="0" y="0"/>
+                      <a:ext cx="5943600" cy="3340100"/>
+                    </a:xfrm>
+                    <a:prstGeom prst="rect"/>
+                    <a:ln/>
+                  </pic:spPr>
+                </pic:pic>
+              </a:graphicData>
+            </a:graphic>
+          </wp:inline>
+        </w:drawing>
+      </w:r>
+      <w:r>
+        <w:rPr>
+          <w:sz w:val="28"/>
+          <w:szCs w:val="28"/>
+        </w:rPr>
+        <w:drawing>
+          <wp:inline distB="114300" distT="114300" distL="114300" distR="114300">
+            <wp:extent cx="5943600" cy="3340100"/>
+            <wp:effectExtent b="0" l="0" r="0" t="0"/>
+            <wp:docPr id="17" name="image21.png"/>
+            <a:graphic>
+              <a:graphicData uri="http://schemas.openxmlformats.org/drawingml/2006/picture">
+                <pic:pic>
+                  <pic:nvPicPr>
+                    <pic:cNvPr id="0" name="image21.png"/>
+                    <pic:cNvPicPr preferRelativeResize="0"/>
+                  </pic:nvPicPr>
+                  <pic:blipFill>
+                    <a:blip r:embed="rId14"/>
+                    <a:srcRect b="0" l="0" r="0" t="0"/>
+                    <a:stretch>
+                      <a:fillRect/>
+                    </a:stretch>
+                  </pic:blipFill>
+                  <pic:spPr>
+                    <a:xfrm>
+                      <a:off x="0" y="0"/>
+                      <a:ext cx="5943600" cy="3340100"/>
+                    </a:xfrm>
+                    <a:prstGeom prst="rect"/>
+                    <a:ln/>
+                  </pic:spPr>
+                </pic:pic>
+              </a:graphicData>
+            </a:graphic>
+          </wp:inline>
+        </w:drawing>
+      </w:r>
+      <w:r>
+        <w:rPr>
+          <w:sz w:val="28"/>
+          <w:szCs w:val="28"/>
+        </w:rPr>
+        <w:drawing>
+          <wp:inline distB="114300" distT="114300" distL="114300" distR="114300">
+            <wp:extent cx="5943600" cy="3340100"/>
+            <wp:effectExtent b="0" l="0" r="0" t="0"/>
+            <wp:docPr id="16" name="image14.png"/>
+            <a:graphic>
+              <a:graphicData uri="http://schemas.openxmlformats.org/drawingml/2006/picture">
+                <pic:pic>
+                  <pic:nvPicPr>
+                    <pic:cNvPr id="0" name="image14.png"/>
+                    <pic:cNvPicPr preferRelativeResize="0"/>
+                  </pic:nvPicPr>
+                  <pic:blipFill>
+                    <a:blip r:embed="rId15"/>
+                    <a:srcRect b="0" l="0" r="0" t="0"/>
+                    <a:stretch>
+                      <a:fillRect/>
+                    </a:stretch>
+                  </pic:blipFill>
+                  <pic:spPr>
+                    <a:xfrm>
+                      <a:off x="0" y="0"/>
+                      <a:ext cx="5943600" cy="3340100"/>
+                    </a:xfrm>
+                    <a:prstGeom prst="rect"/>
+                    <a:ln/>
+                  </pic:spPr>
+                </pic:pic>
+              </a:graphicData>
+            </a:graphic>
+          </wp:inline>
+        </w:drawing>
+      </w:r>
+      <w:r>
+        <w:rPr>
+          <w:sz w:val="28"/>
+          <w:szCs w:val="28"/>
+        </w:rPr>
+        <w:drawing>
+          <wp:inline distB="114300" distT="114300" distL="114300" distR="114300">
+            <wp:extent cx="5943600" cy="3340100"/>
+            <wp:effectExtent b="0" l="0" r="0" t="0"/>
+            <wp:docPr id="5" name="image1.png"/>
+            <a:graphic>
+              <a:graphicData uri="http://schemas.openxmlformats.org/drawingml/2006/picture">
+                <pic:pic>
+                  <pic:nvPicPr>
+                    <pic:cNvPr id="0" name="image1.png"/>
+                    <pic:cNvPicPr preferRelativeResize="0"/>
+                  </pic:nvPicPr>
+                  <pic:blipFill>
+                    <a:blip r:embed="rId16"/>
+                    <a:srcRect b="0" l="0" r="0" t="0"/>
+                    <a:stretch>
+                      <a:fillRect/>
+                    </a:stretch>
+                  </pic:blipFill>
+                  <pic:spPr>
+                    <a:xfrm>
+                      <a:off x="0" y="0"/>
+                      <a:ext cx="5943600" cy="3340100"/>
+                    </a:xfrm>
+                    <a:prstGeom prst="rect"/>
+                    <a:ln/>
+                  </pic:spPr>
+                </pic:pic>
+              </a:graphicData>
+            </a:graphic>
+          </wp:inline>
+        </w:drawing>
+      </w:r>
+      <w:r>
+        <w:rPr>
+          <w:sz w:val="28"/>
+          <w:szCs w:val="28"/>
+        </w:rPr>
+        <w:drawing>
+          <wp:inline distB="114300" distT="114300" distL="114300" distR="114300">
+            <wp:extent cx="5943600" cy="3340100"/>
+            <wp:effectExtent b="0" l="0" r="0" t="0"/>
+            <wp:docPr id="21" name="image19.png"/>
+            <a:graphic>
+              <a:graphicData uri="http://schemas.openxmlformats.org/drawingml/2006/picture">
+                <pic:pic>
+                  <pic:nvPicPr>
+                    <pic:cNvPr id="0" name="image19.png"/>
+                    <pic:cNvPicPr preferRelativeResize="0"/>
+                  </pic:nvPicPr>
+                  <pic:blipFill>
+                    <a:blip r:embed="rId17"/>
+                    <a:srcRect b="0" l="0" r="0" t="0"/>
+                    <a:stretch>
+                      <a:fillRect/>
+                    </a:stretch>
+                  </pic:blipFill>
+                  <pic:spPr>
+                    <a:xfrm>
+                      <a:off x="0" y="0"/>
+                      <a:ext cx="5943600" cy="3340100"/>
+                    </a:xfrm>
+                    <a:prstGeom prst="rect"/>
+                    <a:ln/>
+                  </pic:spPr>
+                </pic:pic>
+              </a:graphicData>
+            </a:graphic>
+          </wp:inline>
+        </w:drawing>
+      </w:r>
+      <w:r>
+        <w:rPr>
+          <w:sz w:val="28"/>
+          <w:szCs w:val="28"/>
+        </w:rPr>
+        <w:drawing>
+          <wp:inline distB="114300" distT="114300" distL="114300" distR="114300">
+            <wp:extent cx="5943600" cy="3340100"/>
+            <wp:effectExtent b="0" l="0" r="0" t="0"/>
+            <wp:docPr id="2" name="image16.png"/>
+            <a:graphic>
+              <a:graphicData uri="http://schemas.openxmlformats.org/drawingml/2006/picture">
+                <pic:pic>
+                  <pic:nvPicPr>
+                    <pic:cNvPr id="0" name="image16.png"/>
+                    <pic:cNvPicPr preferRelativeResize="0"/>
+                  </pic:nvPicPr>
+                  <pic:blipFill>
+                    <a:blip r:embed="rId18"/>
+                    <a:srcRect b="0" l="0" r="0" t="0"/>
+                    <a:stretch>
+                      <a:fillRect/>
+                    </a:stretch>
+                  </pic:blipFill>
+                  <pic:spPr>
+                    <a:xfrm>
+                      <a:off x="0" y="0"/>
+                      <a:ext cx="5943600" cy="3340100"/>
+                    </a:xfrm>
+                    <a:prstGeom prst="rect"/>
+                    <a:ln/>
+                  </pic:spPr>
+                </pic:pic>
+              </a:graphicData>
+            </a:graphic>
+          </wp:inline>
+        </w:drawing>
+      </w:r>
+      <w:r>
+        <w:rPr>
+          <w:sz w:val="28"/>
+          <w:szCs w:val="28"/>
+        </w:rPr>
+        <w:drawing>
+          <wp:inline distB="114300" distT="114300" distL="114300" distR="114300">
+            <wp:extent cx="5943600" cy="3340100"/>
+            <wp:effectExtent b="0" l="0" r="0" t="0"/>
+            <wp:docPr id="19" name="image8.png"/>
+            <a:graphic>
+              <a:graphicData uri="http://schemas.openxmlformats.org/drawingml/2006/picture">
+                <pic:pic>
+                  <pic:nvPicPr>
+                    <pic:cNvPr id="0" name="image8.png"/>
+                    <pic:cNvPicPr preferRelativeResize="0"/>
+                  </pic:nvPicPr>
+                  <pic:blipFill>
+                    <a:blip r:embed="rId19"/>
+                    <a:srcRect b="0" l="0" r="0" t="0"/>
+                    <a:stretch>
+                      <a:fillRect/>
+                    </a:stretch>
+                  </pic:blipFill>
+                  <pic:spPr>
+                    <a:xfrm>
+                      <a:off x="0" y="0"/>
+                      <a:ext cx="5943600" cy="3340100"/>
+                    </a:xfrm>
+                    <a:prstGeom prst="rect"/>
+                    <a:ln/>
+                  </pic:spPr>
+                </pic:pic>
+              </a:graphicData>
+            </a:graphic>
+          </wp:inline>
+        </w:drawing>
+      </w:r>
+      <w:r>
+        <w:rPr>
+          <w:sz w:val="28"/>
+          <w:szCs w:val="28"/>
+        </w:rPr>
+        <w:drawing>
+          <wp:inline distB="114300" distT="114300" distL="114300" distR="114300">
+            <wp:extent cx="5943600" cy="3340100"/>
+            <wp:effectExtent b="0" l="0" r="0" t="0"/>
+            <wp:docPr id="14" name="image13.png"/>
+            <a:graphic>
+              <a:graphicData uri="http://schemas.openxmlformats.org/drawingml/2006/picture">
+                <pic:pic>
+                  <pic:nvPicPr>
+                    <pic:cNvPr id="0" name="image13.png"/>
+                    <pic:cNvPicPr preferRelativeResize="0"/>
+                  </pic:nvPicPr>
+                  <pic:blipFill>
+                    <a:blip r:embed="rId20"/>
+                    <a:srcRect b="0" l="0" r="0" t="0"/>
+                    <a:stretch>
+                      <a:fillRect/>
+                    </a:stretch>
+                  </pic:blipFill>
+                  <pic:spPr>
+                    <a:xfrm>
+                      <a:off x="0" y="0"/>
+                      <a:ext cx="5943600" cy="3340100"/>
+                    </a:xfrm>
+                    <a:prstGeom prst="rect"/>
+                    <a:ln/>
+                  </pic:spPr>
+                </pic:pic>
+              </a:graphicData>
+            </a:graphic>
+          </wp:inline>
+        </w:drawing>
+      </w:r>
+      <w:r>
+        <w:rPr>
+          <w:sz w:val="28"/>
+          <w:szCs w:val="28"/>
+        </w:rPr>
+        <w:drawing>
+          <wp:inline distB="114300" distT="114300" distL="114300" distR="114300">
+            <wp:extent cx="5943600" cy="3340100"/>
+            <wp:effectExtent b="0" l="0" r="0" t="0"/>
+            <wp:docPr id="12" name="image5.png"/>
+            <a:graphic>
+              <a:graphicData uri="http://schemas.openxmlformats.org/drawingml/2006/picture">
+                <pic:pic>
+                  <pic:nvPicPr>
+                    <pic:cNvPr id="0" name="image5.png"/>
+                    <pic:cNvPicPr preferRelativeResize="0"/>
+                  </pic:nvPicPr>
+                  <pic:blipFill>
+                    <a:blip r:embed="rId21"/>
+                    <a:srcRect b="0" l="0" r="0" t="0"/>
+                    <a:stretch>
+                      <a:fillRect/>
+                    </a:stretch>
+                  </pic:blipFill>
+                  <pic:spPr>
+                    <a:xfrm>
+                      <a:off x="0" y="0"/>
+                      <a:ext cx="5943600" cy="3340100"/>
+                    </a:xfrm>
+                    <a:prstGeom prst="rect"/>
+                    <a:ln/>
+                  </pic:spPr>
+                </pic:pic>
+              </a:graphicData>
+            </a:graphic>
+          </wp:inline>
+        </w:drawing>
+      </w:r>
+      <w:r>
+        <w:rPr>
+          <w:sz w:val="28"/>
+          <w:szCs w:val="28"/>
+        </w:rPr>
+        <w:drawing>
+          <wp:inline distB="114300" distT="114300" distL="114300" distR="114300">
+            <wp:extent cx="5943600" cy="3340100"/>
+            <wp:effectExtent b="0" l="0" r="0" t="0"/>
+            <wp:docPr id="10" name="image9.png"/>
+            <a:graphic>
+              <a:graphicData uri="http://schemas.openxmlformats.org/drawingml/2006/picture">
+                <pic:pic>
+                  <pic:nvPicPr>
+                    <pic:cNvPr id="0" name="image9.png"/>
+                    <pic:cNvPicPr preferRelativeResize="0"/>
+                  </pic:nvPicPr>
+                  <pic:blipFill>
+                    <a:blip r:embed="rId22"/>
+                    <a:srcRect b="0" l="0" r="0" t="0"/>
+                    <a:stretch>
+                      <a:fillRect/>
+                    </a:stretch>
+                  </pic:blipFill>
+                  <pic:spPr>
+                    <a:xfrm>
+                      <a:off x="0" y="0"/>
+                      <a:ext cx="5943600" cy="3340100"/>
+                    </a:xfrm>
+                    <a:prstGeom prst="rect"/>
+                    <a:ln/>
+                  </pic:spPr>
+                </pic:pic>
+              </a:graphicData>
+            </a:graphic>
+          </wp:inline>
+        </w:drawing>
+      </w:r>
+      <w:r>
+        <w:rPr>
+          <w:sz w:val="28"/>
+          <w:szCs w:val="28"/>
+        </w:rPr>
+        <w:drawing>
+          <wp:inline distB="114300" distT="114300" distL="114300" distR="114300">
+            <wp:extent cx="5943600" cy="3340100"/>
+            <wp:effectExtent b="0" l="0" r="0" t="0"/>
+            <wp:docPr id="3" name="image12.png"/>
+            <a:graphic>
+              <a:graphicData uri="http://schemas.openxmlformats.org/drawingml/2006/picture">
+                <pic:pic>
+                  <pic:nvPicPr>
+                    <pic:cNvPr id="0" name="image12.png"/>
+                    <pic:cNvPicPr preferRelativeResize="0"/>
+                  </pic:nvPicPr>
+                  <pic:blipFill>
+                    <a:blip r:embed="rId23"/>
+                    <a:srcRect b="0" l="0" r="0" t="0"/>
+                    <a:stretch>
+                      <a:fillRect/>
+                    </a:stretch>
+                  </pic:blipFill>
+                  <pic:spPr>
+                    <a:xfrm>
+                      <a:off x="0" y="0"/>
+                      <a:ext cx="5943600" cy="3340100"/>
+                    </a:xfrm>
+                    <a:prstGeom prst="rect"/>
+                    <a:ln/>
+                  </pic:spPr>
+                </pic:pic>
+              </a:graphicData>
+            </a:graphic>
+          </wp:inline>
+        </w:drawing>
+      </w:r>
+      <w:r>
+        <w:rPr>
+          <w:sz w:val="28"/>
+          <w:szCs w:val="28"/>
+        </w:rPr>
+        <w:drawing>
+          <wp:inline distB="114300" distT="114300" distL="114300" distR="114300">
+            <wp:extent cx="5943600" cy="3340100"/>
+            <wp:effectExtent b="0" l="0" r="0" t="0"/>
+            <wp:docPr id="1" name="image20.png"/>
+            <a:graphic>
+              <a:graphicData uri="http://schemas.openxmlformats.org/drawingml/2006/picture">
+                <pic:pic>
+                  <pic:nvPicPr>
+                    <pic:cNvPr id="0" name="image20.png"/>
+                    <pic:cNvPicPr preferRelativeResize="0"/>
+                  </pic:nvPicPr>
+                  <pic:blipFill>
+                    <a:blip r:embed="rId24"/>
+                    <a:srcRect b="0" l="0" r="0" t="0"/>
+                    <a:stretch>
+                      <a:fillRect/>
+                    </a:stretch>
+                  </pic:blipFill>
+                  <pic:spPr>
+                    <a:xfrm>
+                      <a:off x="0" y="0"/>
+                      <a:ext cx="5943600" cy="3340100"/>
+                    </a:xfrm>
+                    <a:prstGeom prst="rect"/>
+                    <a:ln/>
+                  </pic:spPr>
+                </pic:pic>
+              </a:graphicData>
+            </a:graphic>
+          </wp:inline>
+        </w:drawing>
+      </w:r>
+      <w:r>
+        <w:rPr>
+          <w:sz w:val="28"/>
+          <w:szCs w:val="28"/>
+        </w:rPr>
+        <w:drawing>
+          <wp:inline distB="114300" distT="114300" distL="114300" distR="114300">
+            <wp:extent cx="5943600" cy="3340100"/>
+            <wp:effectExtent b="0" l="0" r="0" t="0"/>
+            <wp:docPr id="6" name="image11.png"/>
+            <a:graphic>
+              <a:graphicData uri="http://schemas.openxmlformats.org/drawingml/2006/picture">
+                <pic:pic>
+                  <pic:nvPicPr>
+                    <pic:cNvPr id="0" name="image11.png"/>
+                    <pic:cNvPicPr preferRelativeResize="0"/>
+                  </pic:nvPicPr>
+                  <pic:blipFill>
+                    <a:blip r:embed="rId25"/>
+                    <a:srcRect b="0" l="0" r="0" t="0"/>
+                    <a:stretch>
+                      <a:fillRect/>
+                    </a:stretch>
+                  </pic:blipFill>
+                  <pic:spPr>
+                    <a:xfrm>
+                      <a:off x="0" y="0"/>
+                      <a:ext cx="5943600" cy="3340100"/>
+                    </a:xfrm>
+                    <a:prstGeom prst="rect"/>
+                    <a:ln/>
+                  </pic:spPr>
+                </pic:pic>
+              </a:graphicData>
+            </a:graphic>
+          </wp:inline>
+        </w:drawing>
+      </w:r>
+      <w:r>
+        <w:rPr>
+          <w:sz w:val="28"/>
+          <w:szCs w:val="28"/>
+        </w:rPr>
+        <w:drawing>
+          <wp:inline distB="114300" distT="114300" distL="114300" distR="114300">
+            <wp:extent cx="5943600" cy="3340100"/>
+            <wp:effectExtent b="0" l="0" r="0" t="0"/>
+            <wp:docPr id="24" name="image24.png"/>
+            <a:graphic>
+              <a:graphicData uri="http://schemas.openxmlformats.org/drawingml/2006/picture">
+                <pic:pic>
+                  <pic:nvPicPr>
+                    <pic:cNvPr id="0" name="image24.png"/>
+                    <pic:cNvPicPr preferRelativeResize="0"/>
+                  </pic:nvPicPr>
+                  <pic:blipFill>
+                    <a:blip r:embed="rId26"/>
+                    <a:srcRect b="0" l="0" r="0" t="0"/>
+                    <a:stretch>
+                      <a:fillRect/>
+                    </a:stretch>
+                  </pic:blipFill>
+                  <pic:spPr>
+                    <a:xfrm>
+                      <a:off x="0" y="0"/>
+                      <a:ext cx="5943600" cy="3340100"/>
+                    </a:xfrm>
+                    <a:prstGeom prst="rect"/>
+                    <a:ln/>
+                  </pic:spPr>
+                </pic:pic>
+              </a:graphicData>
+            </a:graphic>
+          </wp:inline>
+        </w:drawing>
+      </w:r>
+      <w:r>
+        <w:rPr>
+          <w:sz w:val="28"/>
+          <w:szCs w:val="28"/>
+        </w:rPr>
+        <w:drawing>
+          <wp:inline distB="114300" distT="114300" distL="114300" distR="114300">
+            <wp:extent cx="5943600" cy="3340100"/>
+            <wp:effectExtent b="0" l="0" r="0" t="0"/>
+            <wp:docPr id="4" name="image15.png"/>
+            <a:graphic>
+              <a:graphicData uri="http://schemas.openxmlformats.org/drawingml/2006/picture">
+                <pic:pic>
+                  <pic:nvPicPr>
+                    <pic:cNvPr id="0" name="image15.png"/>
+                    <pic:cNvPicPr preferRelativeResize="0"/>
+                  </pic:nvPicPr>
+                  <pic:blipFill>
+                    <a:blip r:embed="rId27"/>
+                    <a:srcRect b="0" l="0" r="0" t="0"/>
+                    <a:stretch>
+                      <a:fillRect/>
+                    </a:stretch>
+                  </pic:blipFill>
+                  <pic:spPr>
+                    <a:xfrm>
+                      <a:off x="0" y="0"/>
+                      <a:ext cx="5943600" cy="3340100"/>
+                    </a:xfrm>
+                    <a:prstGeom prst="rect"/>
+                    <a:ln/>
+                  </pic:spPr>
+                </pic:pic>
+              </a:graphicData>
+            </a:graphic>
+          </wp:inline>
+        </w:drawing>
+      </w:r>
+      <w:r>
+        <w:rPr>
+          <w:sz w:val="28"/>
+          <w:szCs w:val="28"/>
+        </w:rPr>
+        <w:drawing>
+          <wp:inline distB="114300" distT="114300" distL="114300" distR="114300">
+            <wp:extent cx="5943600" cy="3340100"/>
+            <wp:effectExtent b="0" l="0" r="0" t="0"/>
+            <wp:docPr id="22" name="image23.png"/>
+            <a:graphic>
+              <a:graphicData uri="http://schemas.openxmlformats.org/drawingml/2006/picture">
+                <pic:pic>
+                  <pic:nvPicPr>
+                    <pic:cNvPr id="0" name="image23.png"/>
+                    <pic:cNvPicPr preferRelativeResize="0"/>
+                  </pic:nvPicPr>
+                  <pic:blipFill>
+                    <a:blip r:embed="rId28"/>
+                    <a:srcRect b="0" l="0" r="0" t="0"/>
+                    <a:stretch>
+                      <a:fillRect/>
+                    </a:stretch>
+                  </pic:blipFill>
+                  <pic:spPr>
+                    <a:xfrm>
+                      <a:off x="0" y="0"/>
+                      <a:ext cx="5943600" cy="3340100"/>
+                    </a:xfrm>
+                    <a:prstGeom prst="rect"/>
+                    <a:ln/>
+                  </pic:spPr>
+                </pic:pic>
+              </a:graphicData>
+            </a:graphic>
+          </wp:inline>
+        </w:drawing>
+      </w:r>
+      <w:r>
+        <w:rPr>
+          <w:sz w:val="28"/>
+          <w:szCs w:val="28"/>
+        </w:rPr>
+        <w:drawing>
+          <wp:inline distB="114300" distT="114300" distL="114300" distR="114300">
+            <wp:extent cx="5943600" cy="3340100"/>
+            <wp:effectExtent b="0" l="0" r="0" t="0"/>
+            <wp:docPr id="9" name="image7.png"/>
+            <a:graphic>
+              <a:graphicData uri="http://schemas.openxmlformats.org/drawingml/2006/picture">
+                <pic:pic>
+                  <pic:nvPicPr>
+                    <pic:cNvPr id="0" name="image7.png"/>
+                    <pic:cNvPicPr preferRelativeResize="0"/>
+                  </pic:nvPicPr>
+                  <pic:blipFill>
+                    <a:blip r:embed="rId29"/>
+                    <a:srcRect b="0" l="0" r="0" t="0"/>
+                    <a:stretch>
+                      <a:fillRect/>
+                    </a:stretch>
+                  </pic:blipFill>
+                  <pic:spPr>
+                    <a:xfrm>
+                      <a:off x="0" y="0"/>
+                      <a:ext cx="5943600" cy="3340100"/>
+                    </a:xfrm>
+                    <a:prstGeom prst="rect"/>
+                    <a:ln/>
+                  </pic:spPr>
+                </pic:pic>
+              </a:graphicData>
+            </a:graphic>
+          </wp:inline>
+        </w:drawing>
+      </w:r>
       <w:r>
         <w:rPr>
           <w:rtl w:val="0"/>

</xml_diff>